<commit_message>
Day 1 Assignment Submitted.....
</commit_message>
<xml_diff>
--- a/Assignment 1_Dev.docx
+++ b/Assignment 1_Dev.docx
@@ -61,10 +61,10 @@
                     <pic:cNvPicPr/>
                   </pic:nvPicPr>
                   <pic:blipFill>
-                    <a:blip r:embed="rId4" cstate="print">
+                    <a:blip r:embed="rId4" cstate="screen">
                       <a:extLst>
                         <a:ext uri="{28A0092B-C50C-407E-A947-70E740481C1C}">
-                          <a14:useLocalDpi xmlns:a14="http://schemas.microsoft.com/office/drawing/2010/main" val="0"/>
+                          <a14:useLocalDpi xmlns:a14="http://schemas.microsoft.com/office/drawing/2010/main"/>
                         </a:ext>
                       </a:extLst>
                     </a:blip>
@@ -143,10 +143,10 @@
                     <pic:cNvPicPr/>
                   </pic:nvPicPr>
                   <pic:blipFill>
-                    <a:blip r:embed="rId5" cstate="print">
+                    <a:blip r:embed="rId5" cstate="screen">
                       <a:extLst>
                         <a:ext uri="{28A0092B-C50C-407E-A947-70E740481C1C}">
-                          <a14:useLocalDpi xmlns:a14="http://schemas.microsoft.com/office/drawing/2010/main" val="0"/>
+                          <a14:useLocalDpi xmlns:a14="http://schemas.microsoft.com/office/drawing/2010/main"/>
                         </a:ext>
                       </a:extLst>
                     </a:blip>
@@ -244,10 +244,10 @@
                     <pic:cNvPicPr/>
                   </pic:nvPicPr>
                   <pic:blipFill>
-                    <a:blip r:embed="rId6" cstate="print">
+                    <a:blip r:embed="rId6" cstate="screen">
                       <a:extLst>
                         <a:ext uri="{28A0092B-C50C-407E-A947-70E740481C1C}">
-                          <a14:useLocalDpi xmlns:a14="http://schemas.microsoft.com/office/drawing/2010/main" val="0"/>
+                          <a14:useLocalDpi xmlns:a14="http://schemas.microsoft.com/office/drawing/2010/main"/>
                         </a:ext>
                       </a:extLst>
                     </a:blip>
@@ -306,10 +306,10 @@
                     <pic:cNvPicPr/>
                   </pic:nvPicPr>
                   <pic:blipFill>
-                    <a:blip r:embed="rId7" cstate="print">
+                    <a:blip r:embed="rId7" cstate="screen">
                       <a:extLst>
                         <a:ext uri="{28A0092B-C50C-407E-A947-70E740481C1C}">
-                          <a14:useLocalDpi xmlns:a14="http://schemas.microsoft.com/office/drawing/2010/main" val="0"/>
+                          <a14:useLocalDpi xmlns:a14="http://schemas.microsoft.com/office/drawing/2010/main"/>
                         </a:ext>
                       </a:extLst>
                     </a:blip>
@@ -401,10 +401,10 @@
                     <pic:cNvPicPr/>
                   </pic:nvPicPr>
                   <pic:blipFill>
-                    <a:blip r:embed="rId8" cstate="print">
+                    <a:blip r:embed="rId8" cstate="screen">
                       <a:extLst>
                         <a:ext uri="{28A0092B-C50C-407E-A947-70E740481C1C}">
-                          <a14:useLocalDpi xmlns:a14="http://schemas.microsoft.com/office/drawing/2010/main" val="0"/>
+                          <a14:useLocalDpi xmlns:a14="http://schemas.microsoft.com/office/drawing/2010/main"/>
                         </a:ext>
                       </a:extLst>
                     </a:blip>
@@ -490,10 +490,10 @@
                     <pic:cNvPicPr/>
                   </pic:nvPicPr>
                   <pic:blipFill>
-                    <a:blip r:embed="rId9" cstate="print">
+                    <a:blip r:embed="rId9" cstate="screen">
                       <a:extLst>
                         <a:ext uri="{28A0092B-C50C-407E-A947-70E740481C1C}">
-                          <a14:useLocalDpi xmlns:a14="http://schemas.microsoft.com/office/drawing/2010/main" val="0"/>
+                          <a14:useLocalDpi xmlns:a14="http://schemas.microsoft.com/office/drawing/2010/main"/>
                         </a:ext>
                       </a:extLst>
                     </a:blip>
@@ -599,10 +599,10 @@
                     <pic:cNvPicPr/>
                   </pic:nvPicPr>
                   <pic:blipFill>
-                    <a:blip r:embed="rId10" cstate="print">
+                    <a:blip r:embed="rId10" cstate="screen">
                       <a:extLst>
                         <a:ext uri="{28A0092B-C50C-407E-A947-70E740481C1C}">
-                          <a14:useLocalDpi xmlns:a14="http://schemas.microsoft.com/office/drawing/2010/main" val="0"/>
+                          <a14:useLocalDpi xmlns:a14="http://schemas.microsoft.com/office/drawing/2010/main"/>
                         </a:ext>
                       </a:extLst>
                     </a:blip>
@@ -681,10 +681,10 @@
                     <pic:cNvPicPr/>
                   </pic:nvPicPr>
                   <pic:blipFill>
-                    <a:blip r:embed="rId11" cstate="print">
+                    <a:blip r:embed="rId11" cstate="screen">
                       <a:extLst>
                         <a:ext uri="{28A0092B-C50C-407E-A947-70E740481C1C}">
-                          <a14:useLocalDpi xmlns:a14="http://schemas.microsoft.com/office/drawing/2010/main" val="0"/>
+                          <a14:useLocalDpi xmlns:a14="http://schemas.microsoft.com/office/drawing/2010/main"/>
                         </a:ext>
                       </a:extLst>
                     </a:blip>

</xml_diff>